<commit_message>
add note to analysis doc for follow-up
</commit_message>
<xml_diff>
--- a/analysis/analysisSummary/analysis_summary_21_12_13.docx
+++ b/analysis/analysisSummary/analysis_summary_21_12_13.docx
@@ -1,6 +1,6 @@
 
 <file path=word/document.xml><?xml version="1.0" encoding="utf-8"?>
-<w:document xmlns:wpc="http://schemas.microsoft.com/office/word/2010/wordprocessingCanvas" xmlns:mo="http://schemas.microsoft.com/office/mac/office/2008/main" xmlns:mc="http://schemas.openxmlformats.org/markup-compatibility/2006" xmlns:mv="urn:schemas-microsoft-com:mac:vml" xmlns:o="urn:schemas-microsoft-com:office:office" xmlns:r="http://schemas.openxmlformats.org/officeDocument/2006/relationships" xmlns:m="http://schemas.openxmlformats.org/officeDocument/2006/math" xmlns:v="urn:schemas-microsoft-com:vml" xmlns:wp14="http://schemas.microsoft.com/office/word/2010/wordprocessingDrawing" xmlns:wp="http://schemas.openxmlformats.org/drawingml/2006/wordprocessingDrawing" xmlns:w10="urn:schemas-microsoft-com:office:word" xmlns:w="http://schemas.openxmlformats.org/wordprocessingml/2006/main" xmlns:w14="http://schemas.microsoft.com/office/word/2010/wordml" xmlns:w15="http://schemas.microsoft.com/office/word/2012/wordml" xmlns:wpg="http://schemas.microsoft.com/office/word/2010/wordprocessingGroup" xmlns:wpi="http://schemas.microsoft.com/office/word/2010/wordprocessingInk" xmlns:wne="http://schemas.microsoft.com/office/word/2006/wordml" xmlns:wps="http://schemas.microsoft.com/office/word/2010/wordprocessingShape" mc:Ignorable="w14 w15 wp14">
+<w:document xmlns:wpc="http://schemas.microsoft.com/office/word/2010/wordprocessingCanvas" xmlns:cx="http://schemas.microsoft.com/office/drawing/2014/chartex" xmlns:cx1="http://schemas.microsoft.com/office/drawing/2015/9/8/chartex" xmlns:cx2="http://schemas.microsoft.com/office/drawing/2015/10/21/chartex" xmlns:cx3="http://schemas.microsoft.com/office/drawing/2016/5/9/chartex" xmlns:cx4="http://schemas.microsoft.com/office/drawing/2016/5/10/chartex" xmlns:cx5="http://schemas.microsoft.com/office/drawing/2016/5/11/chartex" xmlns:cx6="http://schemas.microsoft.com/office/drawing/2016/5/12/chartex" xmlns:cx7="http://schemas.microsoft.com/office/drawing/2016/5/13/chartex" xmlns:cx8="http://schemas.microsoft.com/office/drawing/2016/5/14/chartex" xmlns:mc="http://schemas.openxmlformats.org/markup-compatibility/2006" xmlns:aink="http://schemas.microsoft.com/office/drawing/2016/ink" xmlns:am3d="http://schemas.microsoft.com/office/drawing/2017/model3d" xmlns:o="urn:schemas-microsoft-com:office:office" xmlns:r="http://schemas.openxmlformats.org/officeDocument/2006/relationships" xmlns:m="http://schemas.openxmlformats.org/officeDocument/2006/math" xmlns:v="urn:schemas-microsoft-com:vml" xmlns:wp14="http://schemas.microsoft.com/office/word/2010/wordprocessingDrawing" xmlns:wp="http://schemas.openxmlformats.org/drawingml/2006/wordprocessingDrawing" xmlns:w10="urn:schemas-microsoft-com:office:word" xmlns:w="http://schemas.openxmlformats.org/wordprocessingml/2006/main" xmlns:w14="http://schemas.microsoft.com/office/word/2010/wordml" xmlns:w15="http://schemas.microsoft.com/office/word/2012/wordml" xmlns:w16cid="http://schemas.microsoft.com/office/word/2016/wordml/cid" xmlns:w16se="http://schemas.microsoft.com/office/word/2015/wordml/symex" xmlns:wpg="http://schemas.microsoft.com/office/word/2010/wordprocessingGroup" xmlns:wpi="http://schemas.microsoft.com/office/word/2010/wordprocessingInk" xmlns:wne="http://schemas.microsoft.com/office/word/2006/wordml" xmlns:wps="http://schemas.microsoft.com/office/word/2010/wordprocessingShape" mc:Ignorable="w14 w15 w16se w16cid wp14">
   <w:body>
     <w:p>
       <w:pPr>
@@ -52,6 +52,51 @@
         </w:rPr>
         <w:t>Hayley Brooks</w:t>
       </w:r>
+    </w:p>
+    <w:p>
+      <w:pPr>
+        <w:widowControl w:val="0"/>
+        <w:autoSpaceDE w:val="0"/>
+        <w:autoSpaceDN w:val="0"/>
+        <w:adjustRightInd w:val="0"/>
+        <w:rPr>
+          <w:rFonts w:cs="Courier"/>
+          <w:b/>
+        </w:rPr>
+      </w:pPr>
+    </w:p>
+    <w:p>
+      <w:pPr>
+        <w:widowControl w:val="0"/>
+        <w:autoSpaceDE w:val="0"/>
+        <w:autoSpaceDN w:val="0"/>
+        <w:adjustRightInd w:val="0"/>
+        <w:rPr>
+          <w:rFonts w:cs="Courier"/>
+          <w:b/>
+        </w:rPr>
+      </w:pPr>
+      <w:r>
+        <w:rPr>
+          <w:rFonts w:cs="Courier"/>
+          <w:b/>
+        </w:rPr>
+        <w:t>**check code because the first two figures make it seem like gambling is lowest following a previous gain but the following seem like risk-taking is highest following a gain. This could just be because we are looking only at the first 4 trials and only risk-taking as a function of previous (and not current) trials.</w:t>
+      </w:r>
+      <w:bookmarkStart w:id="0" w:name="_GoBack"/>
+      <w:bookmarkEnd w:id="0"/>
+    </w:p>
+    <w:p>
+      <w:pPr>
+        <w:widowControl w:val="0"/>
+        <w:autoSpaceDE w:val="0"/>
+        <w:autoSpaceDN w:val="0"/>
+        <w:adjustRightInd w:val="0"/>
+        <w:rPr>
+          <w:rFonts w:cs="Courier"/>
+          <w:b/>
+        </w:rPr>
+      </w:pPr>
     </w:p>
     <w:p>
       <w:pPr>
@@ -160,7 +205,6 @@
         <w:rPr>
           <w:b/>
         </w:rPr>
-        <w:lastRenderedPageBreak/>
         <w:t>How does risk-taking change as a function of previous trial amount?</w:t>
       </w:r>
       <w:r>
@@ -528,8 +572,6 @@
           <w:rFonts w:cs="Courier"/>
         </w:rPr>
       </w:pPr>
-      <w:bookmarkStart w:id="0" w:name="_GoBack"/>
-      <w:bookmarkEnd w:id="0"/>
       <w:r>
         <w:rPr>
           <w:rFonts w:cs="Courier"/>
@@ -617,7 +659,7 @@
 </file>
 
 <file path=word/styles.xml><?xml version="1.0" encoding="utf-8"?>
-<w:styles xmlns:mc="http://schemas.openxmlformats.org/markup-compatibility/2006" xmlns:r="http://schemas.openxmlformats.org/officeDocument/2006/relationships" xmlns:w="http://schemas.openxmlformats.org/wordprocessingml/2006/main" xmlns:w14="http://schemas.microsoft.com/office/word/2010/wordml" xmlns:w15="http://schemas.microsoft.com/office/word/2012/wordml" mc:Ignorable="w14 w15">
+<w:styles xmlns:mc="http://schemas.openxmlformats.org/markup-compatibility/2006" xmlns:r="http://schemas.openxmlformats.org/officeDocument/2006/relationships" xmlns:w="http://schemas.openxmlformats.org/wordprocessingml/2006/main" xmlns:w14="http://schemas.microsoft.com/office/word/2010/wordml" xmlns:w15="http://schemas.microsoft.com/office/word/2012/wordml" xmlns:w16cid="http://schemas.microsoft.com/office/word/2016/wordml/cid" xmlns:w16se="http://schemas.microsoft.com/office/word/2015/wordml/symex" mc:Ignorable="w14 w15 w16se w16cid">
   <w:docDefaults>
     <w:rPrDefault>
       <w:rPr>
@@ -629,7 +671,7 @@
     </w:rPrDefault>
     <w:pPrDefault/>
   </w:docDefaults>
-  <w:latentStyles w:defLockedState="0" w:defUIPriority="99" w:defSemiHidden="0" w:defUnhideWhenUsed="0" w:defQFormat="0" w:count="382">
+  <w:latentStyles w:defLockedState="0" w:defUIPriority="99" w:defSemiHidden="0" w:defUnhideWhenUsed="0" w:defQFormat="0" w:count="375">
     <w:lsdException w:name="Normal" w:uiPriority="0" w:qFormat="1"/>
     <w:lsdException w:name="heading 1" w:uiPriority="9" w:qFormat="1"/>
     <w:lsdException w:name="heading 2" w:semiHidden="1" w:uiPriority="9" w:unhideWhenUsed="1" w:qFormat="1"/>
@@ -786,15 +828,6 @@
     <w:lsdException w:name="Balloon Text" w:semiHidden="1" w:unhideWhenUsed="1"/>
     <w:lsdException w:name="Table Grid" w:uiPriority="39"/>
     <w:lsdException w:name="Table Theme" w:semiHidden="1" w:unhideWhenUsed="1"/>
-    <w:lsdException w:name="Note Level 1" w:semiHidden="1" w:unhideWhenUsed="1"/>
-    <w:lsdException w:name="Note Level 2" w:semiHidden="1" w:unhideWhenUsed="1"/>
-    <w:lsdException w:name="Note Level 3" w:semiHidden="1" w:unhideWhenUsed="1"/>
-    <w:lsdException w:name="Note Level 4" w:semiHidden="1" w:unhideWhenUsed="1"/>
-    <w:lsdException w:name="Note Level 5" w:semiHidden="1" w:unhideWhenUsed="1"/>
-    <w:lsdException w:name="Note Level 6" w:semiHidden="1" w:unhideWhenUsed="1"/>
-    <w:lsdException w:name="Note Level 7" w:semiHidden="1" w:unhideWhenUsed="1"/>
-    <w:lsdException w:name="Note Level 8" w:semiHidden="1" w:unhideWhenUsed="1"/>
-    <w:lsdException w:name="Note Level 9" w:semiHidden="1" w:unhideWhenUsed="1"/>
     <w:lsdException w:name="Placeholder Text" w:semiHidden="1"/>
     <w:lsdException w:name="No Spacing" w:uiPriority="1" w:qFormat="1"/>
     <w:lsdException w:name="Light Shading" w:uiPriority="60"/>

</xml_diff>

<commit_message>
update analysis document and add figures
</commit_message>
<xml_diff>
--- a/analysis/analysisSummary/analysis_summary_21_12_13.docx
+++ b/analysis/analysisSummary/analysis_summary_21_12_13.docx
@@ -1,6 +1,6 @@
 
 <file path=word/document.xml><?xml version="1.0" encoding="utf-8"?>
-<w:document xmlns:wpc="http://schemas.microsoft.com/office/word/2010/wordprocessingCanvas" xmlns:cx="http://schemas.microsoft.com/office/drawing/2014/chartex" xmlns:cx1="http://schemas.microsoft.com/office/drawing/2015/9/8/chartex" xmlns:cx2="http://schemas.microsoft.com/office/drawing/2015/10/21/chartex" xmlns:cx3="http://schemas.microsoft.com/office/drawing/2016/5/9/chartex" xmlns:cx4="http://schemas.microsoft.com/office/drawing/2016/5/10/chartex" xmlns:cx5="http://schemas.microsoft.com/office/drawing/2016/5/11/chartex" xmlns:cx6="http://schemas.microsoft.com/office/drawing/2016/5/12/chartex" xmlns:cx7="http://schemas.microsoft.com/office/drawing/2016/5/13/chartex" xmlns:cx8="http://schemas.microsoft.com/office/drawing/2016/5/14/chartex" xmlns:mc="http://schemas.openxmlformats.org/markup-compatibility/2006" xmlns:aink="http://schemas.microsoft.com/office/drawing/2016/ink" xmlns:am3d="http://schemas.microsoft.com/office/drawing/2017/model3d" xmlns:o="urn:schemas-microsoft-com:office:office" xmlns:r="http://schemas.openxmlformats.org/officeDocument/2006/relationships" xmlns:m="http://schemas.openxmlformats.org/officeDocument/2006/math" xmlns:v="urn:schemas-microsoft-com:vml" xmlns:wp14="http://schemas.microsoft.com/office/word/2010/wordprocessingDrawing" xmlns:wp="http://schemas.openxmlformats.org/drawingml/2006/wordprocessingDrawing" xmlns:w10="urn:schemas-microsoft-com:office:word" xmlns:w="http://schemas.openxmlformats.org/wordprocessingml/2006/main" xmlns:w14="http://schemas.microsoft.com/office/word/2010/wordml" xmlns:w15="http://schemas.microsoft.com/office/word/2012/wordml" xmlns:w16cid="http://schemas.microsoft.com/office/word/2016/wordml/cid" xmlns:w16se="http://schemas.microsoft.com/office/word/2015/wordml/symex" xmlns:wpg="http://schemas.microsoft.com/office/word/2010/wordprocessingGroup" xmlns:wpi="http://schemas.microsoft.com/office/word/2010/wordprocessingInk" xmlns:wne="http://schemas.microsoft.com/office/word/2006/wordml" xmlns:wps="http://schemas.microsoft.com/office/word/2010/wordprocessingShape" mc:Ignorable="w14 w15 w16se w16cid wp14">
+<w:document xmlns:wpc="http://schemas.microsoft.com/office/word/2010/wordprocessingCanvas" xmlns:mo="http://schemas.microsoft.com/office/mac/office/2008/main" xmlns:mc="http://schemas.openxmlformats.org/markup-compatibility/2006" xmlns:mv="urn:schemas-microsoft-com:mac:vml" xmlns:o="urn:schemas-microsoft-com:office:office" xmlns:r="http://schemas.openxmlformats.org/officeDocument/2006/relationships" xmlns:m="http://schemas.openxmlformats.org/officeDocument/2006/math" xmlns:v="urn:schemas-microsoft-com:vml" xmlns:wp14="http://schemas.microsoft.com/office/word/2010/wordprocessingDrawing" xmlns:wp="http://schemas.openxmlformats.org/drawingml/2006/wordprocessingDrawing" xmlns:w10="urn:schemas-microsoft-com:office:word" xmlns:w="http://schemas.openxmlformats.org/wordprocessingml/2006/main" xmlns:w14="http://schemas.microsoft.com/office/word/2010/wordml" xmlns:w15="http://schemas.microsoft.com/office/word/2012/wordml" xmlns:wpg="http://schemas.microsoft.com/office/word/2010/wordprocessingGroup" xmlns:wpi="http://schemas.microsoft.com/office/word/2010/wordprocessingInk" xmlns:wne="http://schemas.microsoft.com/office/word/2006/wordml" xmlns:wps="http://schemas.microsoft.com/office/word/2010/wordprocessingShape" mc:Ignorable="w14 w15 wp14">
   <w:body>
     <w:p>
       <w:pPr>
@@ -61,30 +61,139 @@
         <w:adjustRightInd w:val="0"/>
         <w:rPr>
           <w:rFonts w:cs="Courier"/>
+        </w:rPr>
+      </w:pPr>
+    </w:p>
+    <w:p>
+      <w:pPr>
+        <w:widowControl w:val="0"/>
+        <w:autoSpaceDE w:val="0"/>
+        <w:autoSpaceDN w:val="0"/>
+        <w:adjustRightInd w:val="0"/>
+        <w:rPr>
+          <w:rFonts w:cs="Courier"/>
           <w:b/>
         </w:rPr>
       </w:pPr>
-    </w:p>
-    <w:p>
-      <w:pPr>
-        <w:widowControl w:val="0"/>
-        <w:autoSpaceDE w:val="0"/>
-        <w:autoSpaceDN w:val="0"/>
-        <w:adjustRightInd w:val="0"/>
+      <w:r>
         <w:rPr>
           <w:rFonts w:cs="Courier"/>
           <w:b/>
         </w:rPr>
-      </w:pPr>
+        <w:t>Some b</w:t>
+      </w:r>
       <w:r>
         <w:rPr>
           <w:rFonts w:cs="Courier"/>
           <w:b/>
         </w:rPr>
-        <w:t>**check code because the first two figures make it seem like gambling is lowest following a previous gain but the following seem like risk-taking is highest following a gain. This could just be because we are looking only at the first 4 trials and only risk-taking as a function of previous (and not current) trials.</w:t>
-      </w:r>
-      <w:bookmarkStart w:id="0" w:name="_GoBack"/>
-      <w:bookmarkEnd w:id="0"/>
+        <w:t>asics:</w:t>
+      </w:r>
+    </w:p>
+    <w:p>
+      <w:pPr>
+        <w:widowControl w:val="0"/>
+        <w:autoSpaceDE w:val="0"/>
+        <w:autoSpaceDN w:val="0"/>
+        <w:adjustRightInd w:val="0"/>
+        <w:rPr>
+          <w:rFonts w:cs="Courier"/>
+        </w:rPr>
+      </w:pPr>
+      <w:r>
+        <w:rPr>
+          <w:rFonts w:cs="Courier"/>
+        </w:rPr>
+        <w:t>P(Gamble):</w:t>
+      </w:r>
+    </w:p>
+    <w:p>
+      <w:pPr>
+        <w:pStyle w:val="ListParagraph"/>
+        <w:widowControl w:val="0"/>
+        <w:numPr>
+          <w:ilvl w:val="0"/>
+          <w:numId w:val="3"/>
+        </w:numPr>
+        <w:autoSpaceDE w:val="0"/>
+        <w:autoSpaceDN w:val="0"/>
+        <w:adjustRightInd w:val="0"/>
+        <w:rPr>
+          <w:rFonts w:cs="Courier"/>
+        </w:rPr>
+      </w:pPr>
+      <w:r>
+        <w:rPr>
+          <w:rFonts w:cs="Courier"/>
+        </w:rPr>
+        <w:t>across all trials = .64</w:t>
+      </w:r>
+    </w:p>
+    <w:p>
+      <w:pPr>
+        <w:pStyle w:val="ListParagraph"/>
+        <w:widowControl w:val="0"/>
+        <w:numPr>
+          <w:ilvl w:val="0"/>
+          <w:numId w:val="2"/>
+        </w:numPr>
+        <w:autoSpaceDE w:val="0"/>
+        <w:autoSpaceDN w:val="0"/>
+        <w:adjustRightInd w:val="0"/>
+        <w:rPr>
+          <w:rFonts w:cs="Courier"/>
+        </w:rPr>
+      </w:pPr>
+      <w:r>
+        <w:rPr>
+          <w:rFonts w:cs="Courier"/>
+        </w:rPr>
+        <w:t xml:space="preserve"> gain trials = .70</w:t>
+      </w:r>
+    </w:p>
+    <w:p>
+      <w:pPr>
+        <w:pStyle w:val="ListParagraph"/>
+        <w:widowControl w:val="0"/>
+        <w:numPr>
+          <w:ilvl w:val="0"/>
+          <w:numId w:val="2"/>
+        </w:numPr>
+        <w:autoSpaceDE w:val="0"/>
+        <w:autoSpaceDN w:val="0"/>
+        <w:adjustRightInd w:val="0"/>
+        <w:rPr>
+          <w:rFonts w:cs="Courier"/>
+        </w:rPr>
+      </w:pPr>
+      <w:r>
+        <w:rPr>
+          <w:rFonts w:cs="Courier"/>
+        </w:rPr>
+        <w:t>loss trials = .55</w:t>
+      </w:r>
+    </w:p>
+    <w:p>
+      <w:pPr>
+        <w:pStyle w:val="ListParagraph"/>
+        <w:widowControl w:val="0"/>
+        <w:numPr>
+          <w:ilvl w:val="0"/>
+          <w:numId w:val="2"/>
+        </w:numPr>
+        <w:autoSpaceDE w:val="0"/>
+        <w:autoSpaceDN w:val="0"/>
+        <w:adjustRightInd w:val="0"/>
+        <w:rPr>
+          <w:rFonts w:cs="Courier"/>
+        </w:rPr>
+      </w:pPr>
+      <w:r>
+        <w:rPr>
+          <w:rFonts w:cs="Courier"/>
+        </w:rPr>
+        <w:t>mixed trials = .67</w:t>
+      </w:r>
     </w:p>
     <w:p>
       <w:pPr>
@@ -104,50 +213,66 @@
         <w:autoSpaceDE w:val="0"/>
         <w:autoSpaceDN w:val="0"/>
         <w:adjustRightInd w:val="0"/>
+      </w:pPr>
+      <w:r>
         <w:rPr>
           <w:rFonts w:cs="Courier"/>
           <w:b/>
         </w:rPr>
-      </w:pPr>
-    </w:p>
-    <w:p>
-      <w:pPr>
-        <w:widowControl w:val="0"/>
-        <w:autoSpaceDE w:val="0"/>
-        <w:autoSpaceDN w:val="0"/>
-        <w:adjustRightInd w:val="0"/>
-      </w:pPr>
+        <w:t>How does risk-taking change as a function of previous trial t</w:t>
+      </w:r>
       <w:r>
         <w:rPr>
           <w:rFonts w:cs="Courier"/>
           <w:b/>
         </w:rPr>
-        <w:t>How does risk-taking change as a function of previous trial t</w:t>
+        <w:t>ype and outcome</w:t>
       </w:r>
       <w:r>
         <w:rPr>
           <w:rFonts w:cs="Courier"/>
           <w:b/>
         </w:rPr>
-        <w:t>ype and outcome (looking at gain vs loss – leaving safe out for now)?</w:t>
-      </w:r>
-      <w:r>
-        <w:rPr>
-          <w:rFonts w:cs="Courier"/>
-        </w:rPr>
-        <w:t xml:space="preserve"> This does not take into consideration current trial stuff. There are potentially three patterns that may be worth following up on. First, it looks like people take more risks following a loss trial and risk-taking is higher following a loss win relative to a loss lose. Second, there is a consistently large difference between risk-taking following a gain win relative to a gain loss. Third, it looks like there could be a difference in how people behave following a gain lose (0) and a loss win (0). There does not appear to be much of a consistent difference in gambling following a mixed trial.</w:t>
-      </w:r>
-    </w:p>
+        <w:t xml:space="preserve">? </w:t>
+      </w:r>
+      <w:r>
+        <w:rPr>
+          <w:rFonts w:cs="Courier"/>
+        </w:rPr>
+        <w:t>This does not take into consideration current trial stuff</w:t>
+      </w:r>
+      <w:r>
+        <w:rPr>
+          <w:rFonts w:cs="Courier"/>
+        </w:rPr>
+        <w:t>. Overall, there is less risk-taking following safe outcomes across all trial types and this relationship seems to get stronger as the task progresses. Perhaps this is because people who are likely to choose safe at first are also more likely to continue to play it safe across the task. Across safe outcomes, there is a larger difference in risk-taking following a loss safe outcome (negative value) relative to a gain safe and mix safe outcome (value &gt;=0). Ignoring safe outcomes, risk-taking is consistently higher following loss trials and is lowest following a gain win. Toward the end of the task, a more apparent pattern emerges with risk-taking being highest following losses, in the middle following mixed trials and lowest following gain trials.</w:t>
+      </w:r>
+      <w:r>
+        <w:rPr>
+          <w:rFonts w:cs="Courier"/>
+        </w:rPr>
+        <w:t xml:space="preserve"> </w:t>
+      </w:r>
+      <w:r>
+        <w:rPr>
+          <w:rFonts w:cs="Courier"/>
+          <w:b/>
+          <w:bCs/>
+        </w:rPr>
+        <w:t>Trial 1 is not plotted because there is no t-1 for trial 1.</w:t>
+      </w:r>
+    </w:p>
+    <w:p/>
     <w:p>
       <w:r>
         <w:rPr>
           <w:noProof/>
         </w:rPr>
         <w:drawing>
-          <wp:inline distT="0" distB="0" distL="0" distR="0" wp14:anchorId="2208690E" wp14:editId="37B31454">
-            <wp:extent cx="5934075" cy="4348480"/>
-            <wp:effectExtent l="0" t="0" r="9525" b="0"/>
-            <wp:docPr id="5" name="Picture 5" descr="/Users/shlab/Desktop/Screen Shot 2021-12-13 at 5.15.33 PM.png"/>
+          <wp:inline distT="0" distB="0" distL="0" distR="0" wp14:anchorId="79C86953" wp14:editId="4A67160A">
+            <wp:extent cx="4925833" cy="3873305"/>
+            <wp:effectExtent l="0" t="0" r="1905" b="0"/>
+            <wp:docPr id="1" name="Picture 1" descr="../../../../../Desktop/Screen%20Shot%202021-12-13%20at%207.11"/>
             <wp:cNvGraphicFramePr>
               <a:graphicFrameLocks xmlns:a="http://schemas.openxmlformats.org/drawingml/2006/main" noChangeAspect="1"/>
             </wp:cNvGraphicFramePr>
@@ -155,80 +280,7 @@
               <a:graphicData uri="http://schemas.openxmlformats.org/drawingml/2006/picture">
                 <pic:pic xmlns:pic="http://schemas.openxmlformats.org/drawingml/2006/picture">
                   <pic:nvPicPr>
-                    <pic:cNvPr id="0" name="Picture 5" descr="/Users/shlab/Desktop/Screen Shot 2021-12-13 at 5.15.33 PM.png"/>
-                    <pic:cNvPicPr>
-                      <a:picLocks noChangeAspect="1" noChangeArrowheads="1"/>
-                    </pic:cNvPicPr>
-                  </pic:nvPicPr>
-                  <pic:blipFill>
-                    <a:blip r:embed="rId4">
-                      <a:extLst>
-                        <a:ext uri="{28A0092B-C50C-407E-A947-70E740481C1C}">
-                          <a14:useLocalDpi xmlns:a14="http://schemas.microsoft.com/office/drawing/2010/main" val="0"/>
-                        </a:ext>
-                      </a:extLst>
-                    </a:blip>
-                    <a:srcRect/>
-                    <a:stretch>
-                      <a:fillRect/>
-                    </a:stretch>
-                  </pic:blipFill>
-                  <pic:spPr bwMode="auto">
-                    <a:xfrm>
-                      <a:off x="0" y="0"/>
-                      <a:ext cx="5934075" cy="4348480"/>
-                    </a:xfrm>
-                    <a:prstGeom prst="rect">
-                      <a:avLst/>
-                    </a:prstGeom>
-                    <a:noFill/>
-                    <a:ln>
-                      <a:noFill/>
-                    </a:ln>
-                  </pic:spPr>
-                </pic:pic>
-              </a:graphicData>
-            </a:graphic>
-          </wp:inline>
-        </w:drawing>
-      </w:r>
-    </w:p>
-    <w:p/>
-    <w:p/>
-    <w:p/>
-    <w:p/>
-    <w:p/>
-    <w:p/>
-    <w:p/>
-    <w:p>
-      <w:r>
-        <w:rPr>
-          <w:b/>
-        </w:rPr>
-        <w:t>How does risk-taking change as a function of previous trial amount?</w:t>
-      </w:r>
-      <w:r>
-        <w:t xml:space="preserve"> Splitting up the gain and loss type amounts by zero, small/medium, and large outcomes, it is clear that risk-taking is consistently the lowest following a large win (at least across trials 2-5). It also looks like risk-taking may generally be higher following loss trials and lower following gain trials. This would be consistent with data in SH lab. Note that this analysis does not consider current trial stuff.</w:t>
-      </w:r>
-    </w:p>
-    <w:p>
-      <w:r>
-        <w:rPr>
-          <w:noProof/>
-        </w:rPr>
-        <w:drawing>
-          <wp:inline distT="0" distB="0" distL="0" distR="0" wp14:anchorId="6C1FB6FA" wp14:editId="17BB7435">
-            <wp:extent cx="5943600" cy="4470400"/>
-            <wp:effectExtent l="0" t="0" r="0" b="0"/>
-            <wp:docPr id="2" name="Picture 2" descr="/Users/shlab/Desktop/Screen Shot 2021-12-13 at 5.12.31 PM.png"/>
-            <wp:cNvGraphicFramePr>
-              <a:graphicFrameLocks xmlns:a="http://schemas.openxmlformats.org/drawingml/2006/main" noChangeAspect="1"/>
-            </wp:cNvGraphicFramePr>
-            <a:graphic xmlns:a="http://schemas.openxmlformats.org/drawingml/2006/main">
-              <a:graphicData uri="http://schemas.openxmlformats.org/drawingml/2006/picture">
-                <pic:pic xmlns:pic="http://schemas.openxmlformats.org/drawingml/2006/picture">
-                  <pic:nvPicPr>
-                    <pic:cNvPr id="0" name="Picture 2" descr="/Users/shlab/Desktop/Screen Shot 2021-12-13 at 5.12.31 PM.png"/>
+                    <pic:cNvPr id="0" name="Picture 1" descr="../../../../../Desktop/Screen%20Shot%202021-12-13%20at%207.11"/>
                     <pic:cNvPicPr>
                       <a:picLocks noChangeAspect="1" noChangeArrowheads="1"/>
                     </pic:cNvPicPr>
@@ -249,7 +301,7 @@
                   <pic:spPr bwMode="auto">
                     <a:xfrm>
                       <a:off x="0" y="0"/>
-                      <a:ext cx="5943600" cy="4470400"/>
+                      <a:ext cx="4936025" cy="3881319"/>
                     </a:xfrm>
                     <a:prstGeom prst="rect">
                       <a:avLst/>
@@ -266,15 +318,102 @@
         </w:drawing>
       </w:r>
     </w:p>
+    <w:p>
+      <w:r>
+        <w:rPr>
+          <w:b/>
+        </w:rPr>
+        <w:lastRenderedPageBreak/>
+        <w:t>How does risk-taking change as a function of previous trial amount?</w:t>
+      </w:r>
+      <w:r>
+        <w:t xml:space="preserve"> </w:t>
+      </w:r>
+      <w:r>
+        <w:t>This involved splitting</w:t>
+      </w:r>
+      <w:r>
+        <w:t xml:space="preserve"> up the gain and loss type amounts by zero, small/medium</w:t>
+      </w:r>
+      <w:r>
+        <w:t xml:space="preserve"> (1-99)</w:t>
+      </w:r>
+      <w:r>
+        <w:t>, and large outcomes</w:t>
+      </w:r>
+      <w:r>
+        <w:t xml:space="preserve"> (100+). Across the task, there is more risk-taking following loss outcomes and less risk-taking following gain outcomes. </w:t>
+      </w:r>
+      <w:r>
+        <w:t>Across all outcome/trial types, risk-taking is lowest following large gain outcomes. Within previous loss trials, risk-taking is highest following really large losses and losses of zero (which is considered a risky win). It looks like people are behaving differently following a zero outcome depending on whether the outcome was considered a win (in the loss trials) or the outcome was considered a loss (in the gain trials).</w:t>
+      </w:r>
+      <w:r>
+        <w:t xml:space="preserve"> </w:t>
+      </w:r>
+    </w:p>
     <w:p/>
     <w:p/>
-    <w:p>
-      <w:pPr>
-        <w:widowControl w:val="0"/>
-        <w:autoSpaceDE w:val="0"/>
-        <w:autoSpaceDN w:val="0"/>
-        <w:adjustRightInd w:val="0"/>
-      </w:pPr>
+    <w:p/>
+    <w:p>
+      <w:pPr>
+        <w:widowControl w:val="0"/>
+        <w:autoSpaceDE w:val="0"/>
+        <w:autoSpaceDN w:val="0"/>
+        <w:adjustRightInd w:val="0"/>
+      </w:pPr>
+      <w:r>
+        <w:rPr>
+          <w:noProof/>
+        </w:rPr>
+        <w:drawing>
+          <wp:inline distT="0" distB="0" distL="0" distR="0" wp14:anchorId="15794389" wp14:editId="245B002B">
+            <wp:extent cx="5932805" cy="4880610"/>
+            <wp:effectExtent l="0" t="0" r="10795" b="0"/>
+            <wp:docPr id="6" name="Picture 6" descr="../../../../../Desktop/Screen%20Shot%202021-12-13%20at%207.57"/>
+            <wp:cNvGraphicFramePr>
+              <a:graphicFrameLocks xmlns:a="http://schemas.openxmlformats.org/drawingml/2006/main" noChangeAspect="1"/>
+            </wp:cNvGraphicFramePr>
+            <a:graphic xmlns:a="http://schemas.openxmlformats.org/drawingml/2006/main">
+              <a:graphicData uri="http://schemas.openxmlformats.org/drawingml/2006/picture">
+                <pic:pic xmlns:pic="http://schemas.openxmlformats.org/drawingml/2006/picture">
+                  <pic:nvPicPr>
+                    <pic:cNvPr id="0" name="Picture 2" descr="../../../../../Desktop/Screen%20Shot%202021-12-13%20at%207.57"/>
+                    <pic:cNvPicPr>
+                      <a:picLocks noChangeAspect="1" noChangeArrowheads="1"/>
+                    </pic:cNvPicPr>
+                  </pic:nvPicPr>
+                  <pic:blipFill>
+                    <a:blip r:embed="rId6">
+                      <a:extLst>
+                        <a:ext uri="{28A0092B-C50C-407E-A947-70E740481C1C}">
+                          <a14:useLocalDpi xmlns:a14="http://schemas.microsoft.com/office/drawing/2010/main" val="0"/>
+                        </a:ext>
+                      </a:extLst>
+                    </a:blip>
+                    <a:srcRect/>
+                    <a:stretch>
+                      <a:fillRect/>
+                    </a:stretch>
+                  </pic:blipFill>
+                  <pic:spPr bwMode="auto">
+                    <a:xfrm>
+                      <a:off x="0" y="0"/>
+                      <a:ext cx="5932805" cy="4880610"/>
+                    </a:xfrm>
+                    <a:prstGeom prst="rect">
+                      <a:avLst/>
+                    </a:prstGeom>
+                    <a:noFill/>
+                    <a:ln>
+                      <a:noFill/>
+                    </a:ln>
+                  </pic:spPr>
+                </pic:pic>
+              </a:graphicData>
+            </a:graphic>
+          </wp:inline>
+        </w:drawing>
+      </w:r>
     </w:p>
     <w:p>
       <w:pPr>
@@ -356,67 +495,7 @@
         <w:adjustRightInd w:val="0"/>
         <w:rPr>
           <w:rFonts w:cs="Courier"/>
-          <w:color w:val="228B22"/>
-        </w:rPr>
-      </w:pPr>
-    </w:p>
-    <w:p>
-      <w:pPr>
-        <w:widowControl w:val="0"/>
-        <w:autoSpaceDE w:val="0"/>
-        <w:autoSpaceDN w:val="0"/>
-        <w:adjustRightInd w:val="0"/>
-        <w:rPr>
-          <w:rFonts w:cs="Courier"/>
-          <w:color w:val="228B22"/>
-        </w:rPr>
-      </w:pPr>
-    </w:p>
-    <w:p>
-      <w:pPr>
-        <w:widowControl w:val="0"/>
-        <w:autoSpaceDE w:val="0"/>
-        <w:autoSpaceDN w:val="0"/>
-        <w:adjustRightInd w:val="0"/>
-        <w:rPr>
-          <w:rFonts w:cs="Courier"/>
-          <w:color w:val="228B22"/>
-        </w:rPr>
-      </w:pPr>
-    </w:p>
-    <w:p>
-      <w:pPr>
-        <w:widowControl w:val="0"/>
-        <w:autoSpaceDE w:val="0"/>
-        <w:autoSpaceDN w:val="0"/>
-        <w:adjustRightInd w:val="0"/>
-        <w:rPr>
-          <w:rFonts w:cs="Courier"/>
-          <w:color w:val="228B22"/>
-        </w:rPr>
-      </w:pPr>
-    </w:p>
-    <w:p>
-      <w:pPr>
-        <w:widowControl w:val="0"/>
-        <w:autoSpaceDE w:val="0"/>
-        <w:autoSpaceDN w:val="0"/>
-        <w:adjustRightInd w:val="0"/>
-        <w:rPr>
-          <w:rFonts w:cs="Courier"/>
-          <w:color w:val="228B22"/>
-        </w:rPr>
-      </w:pPr>
-    </w:p>
-    <w:p>
-      <w:pPr>
-        <w:widowControl w:val="0"/>
-        <w:autoSpaceDE w:val="0"/>
-        <w:autoSpaceDN w:val="0"/>
-        <w:adjustRightInd w:val="0"/>
-        <w:rPr>
-          <w:rFonts w:cs="Courier"/>
-          <w:color w:val="228B22"/>
+          <w:b/>
         </w:rPr>
       </w:pPr>
     </w:p>
@@ -437,6 +516,7 @@
           <w:rFonts w:cs="Courier"/>
           <w:b/>
         </w:rPr>
+        <w:lastRenderedPageBreak/>
         <w:t>How does risk-taking change as a function of both previous trial type and outcome and current trial type?</w:t>
       </w:r>
       <w:r>
@@ -444,14 +524,6 @@
           <w:rFonts w:cs="Courier"/>
         </w:rPr>
         <w:t xml:space="preserve"> Plotted p(gamble) across 30 trials splitting it up by current trial. The three plots represent p(gamble) on current gain trials, current loss trials, and current mix trials. X-axis is trial number, and y-axis is p(gamble). Each line represents the previous trial type/outcome (gain lose, gain win, loss lose, loss win, mix lose, mix win). Not really seeing a big pattern emerge here. </w:t>
-      </w:r>
-      <w:r>
-        <w:rPr>
-          <w:rFonts w:cs="Courier"/>
-          <w:b/>
-          <w:bCs/>
-        </w:rPr>
-        <w:t>Trial 1 is not plotted because there is no t-1 for trial 1.</w:t>
       </w:r>
     </w:p>
     <w:p>
@@ -488,7 +560,7 @@
                     </pic:cNvPicPr>
                   </pic:nvPicPr>
                   <pic:blipFill>
-                    <a:blip r:embed="rId6">
+                    <a:blip r:embed="rId7">
                       <a:extLst>
                         <a:ext uri="{28A0092B-C50C-407E-A947-70E740481C1C}">
                           <a14:useLocalDpi xmlns:a14="http://schemas.microsoft.com/office/drawing/2010/main" val="0"/>
@@ -576,6 +648,7 @@
         <w:rPr>
           <w:rFonts w:cs="Courier"/>
         </w:rPr>
+        <w:lastRenderedPageBreak/>
         <w:t xml:space="preserve">Plot the results above but group p(gamble) into bins (trials 2-10, 11-20, and 21-30). </w:t>
       </w:r>
       <w:r>
@@ -616,7 +689,7 @@
                     </pic:cNvPicPr>
                   </pic:nvPicPr>
                   <pic:blipFill>
-                    <a:blip r:embed="rId7">
+                    <a:blip r:embed="rId8">
                       <a:extLst>
                         <a:ext uri="{28A0092B-C50C-407E-A947-70E740481C1C}">
                           <a14:useLocalDpi xmlns:a14="http://schemas.microsoft.com/office/drawing/2010/main" val="0"/>
@@ -648,6 +721,30 @@
         </w:drawing>
       </w:r>
     </w:p>
+    <w:p/>
+    <w:p/>
+    <w:p/>
+    <w:p/>
+    <w:p>
+      <w:r>
+        <w:t>When looking at risk-taking as a function of just previous trial stuff, there is generally more risk-taking following gains and less risk-taking following losses. However, when taking into consideration both previous and current trials, there is actually more risk-taking following gain trials and less risk-taking following loss trials on both</w:t>
+      </w:r>
+      <w:r>
+        <w:t xml:space="preserve"> current gain and loss trials?</w:t>
+      </w:r>
+    </w:p>
+    <w:p/>
+    <w:p>
+      <w:r>
+        <w:t xml:space="preserve">By collapsing across both current and previous trials (like in the last two figures), could we be missing stuff? For example, people are much more likely to gamble on gain trials (p = .7) and at </w:t>
+      </w:r>
+      <w:r>
+        <w:lastRenderedPageBreak/>
+        <w:t>the same time, there seems to be a negative effect of previous gain trial on risk-taking but when these are grouped together, the current trial stuff may be overshadowing the previous trial effect.</w:t>
+      </w:r>
+      <w:bookmarkStart w:id="0" w:name="_GoBack"/>
+      <w:bookmarkEnd w:id="0"/>
+    </w:p>
     <w:sectPr>
       <w:pgSz w:w="12240" w:h="15840"/>
       <w:pgMar w:top="1440" w:right="1440" w:bottom="1440" w:left="1440" w:header="720" w:footer="720" w:gutter="0"/>
@@ -658,8 +755,360 @@
 </w:document>
 </file>
 
+<file path=word/numbering.xml><?xml version="1.0" encoding="utf-8"?>
+<w:numbering xmlns:wpc="http://schemas.microsoft.com/office/word/2010/wordprocessingCanvas" xmlns:mo="http://schemas.microsoft.com/office/mac/office/2008/main" xmlns:mc="http://schemas.openxmlformats.org/markup-compatibility/2006" xmlns:mv="urn:schemas-microsoft-com:mac:vml" xmlns:o="urn:schemas-microsoft-com:office:office" xmlns:r="http://schemas.openxmlformats.org/officeDocument/2006/relationships" xmlns:m="http://schemas.openxmlformats.org/officeDocument/2006/math" xmlns:v="urn:schemas-microsoft-com:vml" xmlns:wp14="http://schemas.microsoft.com/office/word/2010/wordprocessingDrawing" xmlns:wp="http://schemas.openxmlformats.org/drawingml/2006/wordprocessingDrawing" xmlns:w10="urn:schemas-microsoft-com:office:word" xmlns:w="http://schemas.openxmlformats.org/wordprocessingml/2006/main" xmlns:w14="http://schemas.microsoft.com/office/word/2010/wordml" xmlns:w15="http://schemas.microsoft.com/office/word/2012/wordml" xmlns:wpg="http://schemas.microsoft.com/office/word/2010/wordprocessingGroup" xmlns:wpi="http://schemas.microsoft.com/office/word/2010/wordprocessingInk" xmlns:wne="http://schemas.microsoft.com/office/word/2006/wordml" xmlns:wps="http://schemas.microsoft.com/office/word/2010/wordprocessingShape" mc:Ignorable="w14 w15 wp14">
+  <w:abstractNum w:abstractNumId="0">
+    <w:nsid w:val="2F1577D7"/>
+    <w:multiLevelType w:val="hybridMultilevel"/>
+    <w:tmpl w:val="9A96EE0C"/>
+    <w:lvl w:ilvl="0" w:tplc="04090001">
+      <w:start w:val="1"/>
+      <w:numFmt w:val="bullet"/>
+      <w:lvlText w:val=""/>
+      <w:lvlJc w:val="left"/>
+      <w:pPr>
+        <w:ind w:left="720" w:hanging="360"/>
+      </w:pPr>
+      <w:rPr>
+        <w:rFonts w:ascii="Symbol" w:hAnsi="Symbol" w:hint="default"/>
+      </w:rPr>
+    </w:lvl>
+    <w:lvl w:ilvl="1" w:tplc="04090003" w:tentative="1">
+      <w:start w:val="1"/>
+      <w:numFmt w:val="bullet"/>
+      <w:lvlText w:val="o"/>
+      <w:lvlJc w:val="left"/>
+      <w:pPr>
+        <w:ind w:left="1440" w:hanging="360"/>
+      </w:pPr>
+      <w:rPr>
+        <w:rFonts w:ascii="Courier New" w:hAnsi="Courier New" w:cs="Courier New" w:hint="default"/>
+      </w:rPr>
+    </w:lvl>
+    <w:lvl w:ilvl="2" w:tplc="04090005" w:tentative="1">
+      <w:start w:val="1"/>
+      <w:numFmt w:val="bullet"/>
+      <w:lvlText w:val=""/>
+      <w:lvlJc w:val="left"/>
+      <w:pPr>
+        <w:ind w:left="2160" w:hanging="360"/>
+      </w:pPr>
+      <w:rPr>
+        <w:rFonts w:ascii="Wingdings" w:hAnsi="Wingdings" w:hint="default"/>
+      </w:rPr>
+    </w:lvl>
+    <w:lvl w:ilvl="3" w:tplc="04090001" w:tentative="1">
+      <w:start w:val="1"/>
+      <w:numFmt w:val="bullet"/>
+      <w:lvlText w:val=""/>
+      <w:lvlJc w:val="left"/>
+      <w:pPr>
+        <w:ind w:left="2880" w:hanging="360"/>
+      </w:pPr>
+      <w:rPr>
+        <w:rFonts w:ascii="Symbol" w:hAnsi="Symbol" w:hint="default"/>
+      </w:rPr>
+    </w:lvl>
+    <w:lvl w:ilvl="4" w:tplc="04090003" w:tentative="1">
+      <w:start w:val="1"/>
+      <w:numFmt w:val="bullet"/>
+      <w:lvlText w:val="o"/>
+      <w:lvlJc w:val="left"/>
+      <w:pPr>
+        <w:ind w:left="3600" w:hanging="360"/>
+      </w:pPr>
+      <w:rPr>
+        <w:rFonts w:ascii="Courier New" w:hAnsi="Courier New" w:cs="Courier New" w:hint="default"/>
+      </w:rPr>
+    </w:lvl>
+    <w:lvl w:ilvl="5" w:tplc="04090005" w:tentative="1">
+      <w:start w:val="1"/>
+      <w:numFmt w:val="bullet"/>
+      <w:lvlText w:val=""/>
+      <w:lvlJc w:val="left"/>
+      <w:pPr>
+        <w:ind w:left="4320" w:hanging="360"/>
+      </w:pPr>
+      <w:rPr>
+        <w:rFonts w:ascii="Wingdings" w:hAnsi="Wingdings" w:hint="default"/>
+      </w:rPr>
+    </w:lvl>
+    <w:lvl w:ilvl="6" w:tplc="04090001" w:tentative="1">
+      <w:start w:val="1"/>
+      <w:numFmt w:val="bullet"/>
+      <w:lvlText w:val=""/>
+      <w:lvlJc w:val="left"/>
+      <w:pPr>
+        <w:ind w:left="5040" w:hanging="360"/>
+      </w:pPr>
+      <w:rPr>
+        <w:rFonts w:ascii="Symbol" w:hAnsi="Symbol" w:hint="default"/>
+      </w:rPr>
+    </w:lvl>
+    <w:lvl w:ilvl="7" w:tplc="04090003" w:tentative="1">
+      <w:start w:val="1"/>
+      <w:numFmt w:val="bullet"/>
+      <w:lvlText w:val="o"/>
+      <w:lvlJc w:val="left"/>
+      <w:pPr>
+        <w:ind w:left="5760" w:hanging="360"/>
+      </w:pPr>
+      <w:rPr>
+        <w:rFonts w:ascii="Courier New" w:hAnsi="Courier New" w:cs="Courier New" w:hint="default"/>
+      </w:rPr>
+    </w:lvl>
+    <w:lvl w:ilvl="8" w:tplc="04090005" w:tentative="1">
+      <w:start w:val="1"/>
+      <w:numFmt w:val="bullet"/>
+      <w:lvlText w:val=""/>
+      <w:lvlJc w:val="left"/>
+      <w:pPr>
+        <w:ind w:left="6480" w:hanging="360"/>
+      </w:pPr>
+      <w:rPr>
+        <w:rFonts w:ascii="Wingdings" w:hAnsi="Wingdings" w:hint="default"/>
+      </w:rPr>
+    </w:lvl>
+  </w:abstractNum>
+  <w:abstractNum w:abstractNumId="1">
+    <w:nsid w:val="55915353"/>
+    <w:multiLevelType w:val="hybridMultilevel"/>
+    <w:tmpl w:val="388488DC"/>
+    <w:lvl w:ilvl="0" w:tplc="267601B8">
+      <w:numFmt w:val="bullet"/>
+      <w:lvlText w:val="-"/>
+      <w:lvlJc w:val="left"/>
+      <w:pPr>
+        <w:ind w:left="720" w:hanging="360"/>
+      </w:pPr>
+      <w:rPr>
+        <w:rFonts w:ascii="Calibri" w:eastAsiaTheme="minorHAnsi" w:hAnsi="Calibri" w:cs="Courier" w:hint="default"/>
+      </w:rPr>
+    </w:lvl>
+    <w:lvl w:ilvl="1" w:tplc="04090003" w:tentative="1">
+      <w:start w:val="1"/>
+      <w:numFmt w:val="bullet"/>
+      <w:lvlText w:val="o"/>
+      <w:lvlJc w:val="left"/>
+      <w:pPr>
+        <w:ind w:left="1440" w:hanging="360"/>
+      </w:pPr>
+      <w:rPr>
+        <w:rFonts w:ascii="Courier New" w:hAnsi="Courier New" w:cs="Courier New" w:hint="default"/>
+      </w:rPr>
+    </w:lvl>
+    <w:lvl w:ilvl="2" w:tplc="04090005" w:tentative="1">
+      <w:start w:val="1"/>
+      <w:numFmt w:val="bullet"/>
+      <w:lvlText w:val=""/>
+      <w:lvlJc w:val="left"/>
+      <w:pPr>
+        <w:ind w:left="2160" w:hanging="360"/>
+      </w:pPr>
+      <w:rPr>
+        <w:rFonts w:ascii="Wingdings" w:hAnsi="Wingdings" w:hint="default"/>
+      </w:rPr>
+    </w:lvl>
+    <w:lvl w:ilvl="3" w:tplc="04090001" w:tentative="1">
+      <w:start w:val="1"/>
+      <w:numFmt w:val="bullet"/>
+      <w:lvlText w:val=""/>
+      <w:lvlJc w:val="left"/>
+      <w:pPr>
+        <w:ind w:left="2880" w:hanging="360"/>
+      </w:pPr>
+      <w:rPr>
+        <w:rFonts w:ascii="Symbol" w:hAnsi="Symbol" w:hint="default"/>
+      </w:rPr>
+    </w:lvl>
+    <w:lvl w:ilvl="4" w:tplc="04090003" w:tentative="1">
+      <w:start w:val="1"/>
+      <w:numFmt w:val="bullet"/>
+      <w:lvlText w:val="o"/>
+      <w:lvlJc w:val="left"/>
+      <w:pPr>
+        <w:ind w:left="3600" w:hanging="360"/>
+      </w:pPr>
+      <w:rPr>
+        <w:rFonts w:ascii="Courier New" w:hAnsi="Courier New" w:cs="Courier New" w:hint="default"/>
+      </w:rPr>
+    </w:lvl>
+    <w:lvl w:ilvl="5" w:tplc="04090005" w:tentative="1">
+      <w:start w:val="1"/>
+      <w:numFmt w:val="bullet"/>
+      <w:lvlText w:val=""/>
+      <w:lvlJc w:val="left"/>
+      <w:pPr>
+        <w:ind w:left="4320" w:hanging="360"/>
+      </w:pPr>
+      <w:rPr>
+        <w:rFonts w:ascii="Wingdings" w:hAnsi="Wingdings" w:hint="default"/>
+      </w:rPr>
+    </w:lvl>
+    <w:lvl w:ilvl="6" w:tplc="04090001" w:tentative="1">
+      <w:start w:val="1"/>
+      <w:numFmt w:val="bullet"/>
+      <w:lvlText w:val=""/>
+      <w:lvlJc w:val="left"/>
+      <w:pPr>
+        <w:ind w:left="5040" w:hanging="360"/>
+      </w:pPr>
+      <w:rPr>
+        <w:rFonts w:ascii="Symbol" w:hAnsi="Symbol" w:hint="default"/>
+      </w:rPr>
+    </w:lvl>
+    <w:lvl w:ilvl="7" w:tplc="04090003" w:tentative="1">
+      <w:start w:val="1"/>
+      <w:numFmt w:val="bullet"/>
+      <w:lvlText w:val="o"/>
+      <w:lvlJc w:val="left"/>
+      <w:pPr>
+        <w:ind w:left="5760" w:hanging="360"/>
+      </w:pPr>
+      <w:rPr>
+        <w:rFonts w:ascii="Courier New" w:hAnsi="Courier New" w:cs="Courier New" w:hint="default"/>
+      </w:rPr>
+    </w:lvl>
+    <w:lvl w:ilvl="8" w:tplc="04090005" w:tentative="1">
+      <w:start w:val="1"/>
+      <w:numFmt w:val="bullet"/>
+      <w:lvlText w:val=""/>
+      <w:lvlJc w:val="left"/>
+      <w:pPr>
+        <w:ind w:left="6480" w:hanging="360"/>
+      </w:pPr>
+      <w:rPr>
+        <w:rFonts w:ascii="Wingdings" w:hAnsi="Wingdings" w:hint="default"/>
+      </w:rPr>
+    </w:lvl>
+  </w:abstractNum>
+  <w:abstractNum w:abstractNumId="2">
+    <w:nsid w:val="5C451DC0"/>
+    <w:multiLevelType w:val="hybridMultilevel"/>
+    <w:tmpl w:val="F1C0F9B0"/>
+    <w:lvl w:ilvl="0" w:tplc="04090001">
+      <w:start w:val="1"/>
+      <w:numFmt w:val="bullet"/>
+      <w:lvlText w:val=""/>
+      <w:lvlJc w:val="left"/>
+      <w:pPr>
+        <w:ind w:left="720" w:hanging="360"/>
+      </w:pPr>
+      <w:rPr>
+        <w:rFonts w:ascii="Symbol" w:hAnsi="Symbol" w:hint="default"/>
+      </w:rPr>
+    </w:lvl>
+    <w:lvl w:ilvl="1" w:tplc="04090003" w:tentative="1">
+      <w:start w:val="1"/>
+      <w:numFmt w:val="bullet"/>
+      <w:lvlText w:val="o"/>
+      <w:lvlJc w:val="left"/>
+      <w:pPr>
+        <w:ind w:left="1440" w:hanging="360"/>
+      </w:pPr>
+      <w:rPr>
+        <w:rFonts w:ascii="Courier New" w:hAnsi="Courier New" w:cs="Courier New" w:hint="default"/>
+      </w:rPr>
+    </w:lvl>
+    <w:lvl w:ilvl="2" w:tplc="04090005" w:tentative="1">
+      <w:start w:val="1"/>
+      <w:numFmt w:val="bullet"/>
+      <w:lvlText w:val=""/>
+      <w:lvlJc w:val="left"/>
+      <w:pPr>
+        <w:ind w:left="2160" w:hanging="360"/>
+      </w:pPr>
+      <w:rPr>
+        <w:rFonts w:ascii="Wingdings" w:hAnsi="Wingdings" w:hint="default"/>
+      </w:rPr>
+    </w:lvl>
+    <w:lvl w:ilvl="3" w:tplc="04090001" w:tentative="1">
+      <w:start w:val="1"/>
+      <w:numFmt w:val="bullet"/>
+      <w:lvlText w:val=""/>
+      <w:lvlJc w:val="left"/>
+      <w:pPr>
+        <w:ind w:left="2880" w:hanging="360"/>
+      </w:pPr>
+      <w:rPr>
+        <w:rFonts w:ascii="Symbol" w:hAnsi="Symbol" w:hint="default"/>
+      </w:rPr>
+    </w:lvl>
+    <w:lvl w:ilvl="4" w:tplc="04090003" w:tentative="1">
+      <w:start w:val="1"/>
+      <w:numFmt w:val="bullet"/>
+      <w:lvlText w:val="o"/>
+      <w:lvlJc w:val="left"/>
+      <w:pPr>
+        <w:ind w:left="3600" w:hanging="360"/>
+      </w:pPr>
+      <w:rPr>
+        <w:rFonts w:ascii="Courier New" w:hAnsi="Courier New" w:cs="Courier New" w:hint="default"/>
+      </w:rPr>
+    </w:lvl>
+    <w:lvl w:ilvl="5" w:tplc="04090005" w:tentative="1">
+      <w:start w:val="1"/>
+      <w:numFmt w:val="bullet"/>
+      <w:lvlText w:val=""/>
+      <w:lvlJc w:val="left"/>
+      <w:pPr>
+        <w:ind w:left="4320" w:hanging="360"/>
+      </w:pPr>
+      <w:rPr>
+        <w:rFonts w:ascii="Wingdings" w:hAnsi="Wingdings" w:hint="default"/>
+      </w:rPr>
+    </w:lvl>
+    <w:lvl w:ilvl="6" w:tplc="04090001" w:tentative="1">
+      <w:start w:val="1"/>
+      <w:numFmt w:val="bullet"/>
+      <w:lvlText w:val=""/>
+      <w:lvlJc w:val="left"/>
+      <w:pPr>
+        <w:ind w:left="5040" w:hanging="360"/>
+      </w:pPr>
+      <w:rPr>
+        <w:rFonts w:ascii="Symbol" w:hAnsi="Symbol" w:hint="default"/>
+      </w:rPr>
+    </w:lvl>
+    <w:lvl w:ilvl="7" w:tplc="04090003" w:tentative="1">
+      <w:start w:val="1"/>
+      <w:numFmt w:val="bullet"/>
+      <w:lvlText w:val="o"/>
+      <w:lvlJc w:val="left"/>
+      <w:pPr>
+        <w:ind w:left="5760" w:hanging="360"/>
+      </w:pPr>
+      <w:rPr>
+        <w:rFonts w:ascii="Courier New" w:hAnsi="Courier New" w:cs="Courier New" w:hint="default"/>
+      </w:rPr>
+    </w:lvl>
+    <w:lvl w:ilvl="8" w:tplc="04090005" w:tentative="1">
+      <w:start w:val="1"/>
+      <w:numFmt w:val="bullet"/>
+      <w:lvlText w:val=""/>
+      <w:lvlJc w:val="left"/>
+      <w:pPr>
+        <w:ind w:left="6480" w:hanging="360"/>
+      </w:pPr>
+      <w:rPr>
+        <w:rFonts w:ascii="Wingdings" w:hAnsi="Wingdings" w:hint="default"/>
+      </w:rPr>
+    </w:lvl>
+  </w:abstractNum>
+  <w:num w:numId="1">
+    <w:abstractNumId w:val="1"/>
+  </w:num>
+  <w:num w:numId="2">
+    <w:abstractNumId w:val="2"/>
+  </w:num>
+  <w:num w:numId="3">
+    <w:abstractNumId w:val="0"/>
+  </w:num>
+</w:numbering>
+</file>
+
 <file path=word/styles.xml><?xml version="1.0" encoding="utf-8"?>
-<w:styles xmlns:mc="http://schemas.openxmlformats.org/markup-compatibility/2006" xmlns:r="http://schemas.openxmlformats.org/officeDocument/2006/relationships" xmlns:w="http://schemas.openxmlformats.org/wordprocessingml/2006/main" xmlns:w14="http://schemas.microsoft.com/office/word/2010/wordml" xmlns:w15="http://schemas.microsoft.com/office/word/2012/wordml" xmlns:w16cid="http://schemas.microsoft.com/office/word/2016/wordml/cid" xmlns:w16se="http://schemas.microsoft.com/office/word/2015/wordml/symex" mc:Ignorable="w14 w15 w16se w16cid">
+<w:styles xmlns:mc="http://schemas.openxmlformats.org/markup-compatibility/2006" xmlns:r="http://schemas.openxmlformats.org/officeDocument/2006/relationships" xmlns:w="http://schemas.openxmlformats.org/wordprocessingml/2006/main" xmlns:w14="http://schemas.microsoft.com/office/word/2010/wordml" xmlns:w15="http://schemas.microsoft.com/office/word/2012/wordml" mc:Ignorable="w14 w15">
   <w:docDefaults>
     <w:rPrDefault>
       <w:rPr>
@@ -671,7 +1120,7 @@
     </w:rPrDefault>
     <w:pPrDefault/>
   </w:docDefaults>
-  <w:latentStyles w:defLockedState="0" w:defUIPriority="99" w:defSemiHidden="0" w:defUnhideWhenUsed="0" w:defQFormat="0" w:count="375">
+  <w:latentStyles w:defLockedState="0" w:defUIPriority="99" w:defSemiHidden="0" w:defUnhideWhenUsed="0" w:defQFormat="0" w:count="382">
     <w:lsdException w:name="Normal" w:uiPriority="0" w:qFormat="1"/>
     <w:lsdException w:name="heading 1" w:uiPriority="9" w:qFormat="1"/>
     <w:lsdException w:name="heading 2" w:semiHidden="1" w:uiPriority="9" w:unhideWhenUsed="1" w:qFormat="1"/>
@@ -1088,6 +1537,17 @@
       <w:bCs/>
     </w:rPr>
   </w:style>
+  <w:style w:type="paragraph" w:styleId="ListParagraph">
+    <w:name w:val="List Paragraph"/>
+    <w:basedOn w:val="Normal"/>
+    <w:uiPriority w:val="34"/>
+    <w:qFormat/>
+    <w:rsid w:val="009124E6"/>
+    <w:pPr>
+      <w:ind w:left="720"/>
+      <w:contextualSpacing/>
+    </w:pPr>
+  </w:style>
 </w:styles>
 </file>
 

</xml_diff>